<commit_message>
Atualizado documentação até o artefato 6
</commit_message>
<xml_diff>
--- a/documentos/especificacao_hear_me_out.docx
+++ b/documentos/especificacao_hear_me_out.docx
@@ -19084,22 +19084,6 @@
     </w:p>
     <w:p>
       <w:pPr>
-        <w:pStyle w:val="CorpodeTexto"/>
-        <w:rPr>
-          <w:noProof/>
-        </w:rPr>
-      </w:pPr>
-    </w:p>
-    <w:p>
-      <w:pPr>
-        <w:pStyle w:val="CorpodeTexto"/>
-        <w:rPr>
-          <w:noProof/>
-        </w:rPr>
-      </w:pPr>
-    </w:p>
-    <w:p>
-      <w:pPr>
         <w:pStyle w:val="Ttulo1"/>
       </w:pPr>
       <w:bookmarkStart w:name="_Toc1514564688" w:id="1173417481"/>
@@ -19114,60 +19098,6 @@
       <w:bookmarkEnd w:id="1173417481"/>
     </w:p>
     <w:p/>
-    <w:p>
-      <w:pPr>
-        <w:ind w:left="360"/>
-        <w:rPr>
-          <w:color w:val="00B0F0"/>
-        </w:rPr>
-      </w:pPr>
-      <w:r>
-        <w:rPr>
-          <w:color w:val="00B0F0"/>
-        </w:rPr>
-        <w:t>Um Modelo Relacional</w:t>
-      </w:r>
-      <w:r>
-        <w:rPr>
-          <w:color w:val="00B0F0"/>
-        </w:rPr>
-        <w:t xml:space="preserve"> ilustra como “entidades” (como p. ex.: pessoas, objetos ou conceitos), se relacionam dentro de um sistema.</w:t>
-      </w:r>
-    </w:p>
-    <w:p>
-      <w:pPr>
-        <w:ind w:left="360"/>
-        <w:rPr>
-          <w:color w:val="00B0F0"/>
-        </w:rPr>
-      </w:pPr>
-      <w:r>
-        <w:rPr>
-          <w:color w:val="00B0F0"/>
-        </w:rPr>
-        <w:t>A figura a seguir apresenta uma instância exemplo, como padrão para entrega.</w:t>
-      </w:r>
-      <w:r>
-        <w:rPr>
-          <w:color w:val="00B0F0"/>
-        </w:rPr>
-        <w:t xml:space="preserve"> </w:t>
-      </w:r>
-      <w:r>
-        <w:rPr>
-          <w:b/>
-          <w:bCs/>
-          <w:color w:val="00B0F0"/>
-        </w:rPr>
-        <w:t xml:space="preserve">Importante: </w:t>
-      </w:r>
-      <w:r>
-        <w:rPr>
-          <w:color w:val="00B0F0"/>
-        </w:rPr>
-        <w:t>o modelo dele indicar quais atributos são PK, FK, que devem proporcionar a integridade relacional, os tipos de dados da tabela (entidade) e demais restrições (NULL, NOT NULL, UNIQUE, ...).</w:t>
-      </w:r>
-    </w:p>
     <w:p>
       <w:pPr>
         <w:ind w:left="360"/>
@@ -19189,35 +19119,38 @@
         <w:tc>
           <w:tcPr>
             <w:tcW w:w="8494" w:type="dxa"/>
+            <w:tcMar/>
             <w:vAlign w:val="center"/>
           </w:tcPr>
           <w:p>
             <w:r>
               <w:rPr>
-                <w:b/>
-                <w:bCs/>
+                <w:b w:val="1"/>
+                <w:bCs w:val="1"/>
               </w:rPr>
               <w:t xml:space="preserve">ARTEFATO </w:t>
             </w:r>
             <w:r>
               <w:rPr>
-                <w:b/>
-                <w:bCs/>
+                <w:b w:val="1"/>
+                <w:bCs w:val="1"/>
               </w:rPr>
               <w:t>6</w:t>
             </w:r>
             <w:r>
               <w:rPr>
-                <w:b/>
-                <w:bCs/>
+                <w:b w:val="1"/>
+                <w:bCs w:val="1"/>
               </w:rPr>
               <w:t xml:space="preserve">: </w:t>
             </w:r>
             <w:r>
+              <w:rPr/>
               <w:t>Modelo Relaciona</w:t>
             </w:r>
             <w:r>
-              <w:t xml:space="preserve"> </w:t>
+              <w:rPr/>
+              <w:t>l</w:t>
             </w:r>
           </w:p>
         </w:tc>
@@ -19229,6 +19162,7 @@
         <w:tc>
           <w:tcPr>
             <w:tcW w:w="8494" w:type="dxa"/>
+            <w:tcMar/>
             <w:vAlign w:val="center"/>
           </w:tcPr>
           <w:p>
@@ -19243,84 +19177,43 @@
           <w:p>
             <w:pPr>
               <w:jc w:val="center"/>
-              <w:rPr>
-                <w:b/>
-                <w:bCs/>
-              </w:rPr>
-            </w:pPr>
-            <w:r>
-              <w:rPr>
-                <w:noProof/>
-              </w:rPr>
+            </w:pPr>
+            <w:r>
               <w:drawing>
-                <wp:inline distT="0" distB="0" distL="0" distR="0" wp14:anchorId="7C198E37" wp14:editId="44E7C76C">
-                  <wp:extent cx="3876057" cy="4741582"/>
-                  <wp:effectExtent l="19050" t="19050" r="10160" b="20955"/>
-                  <wp:docPr id="2" name="Imagem 2"/>
+                <wp:inline wp14:editId="513D8BC5" wp14:anchorId="1356F470">
+                  <wp:extent cx="4362450" cy="5248276"/>
+                  <wp:effectExtent l="0" t="0" r="0" b="0"/>
+                  <wp:docPr id="681249432" name="" title=""/>
                   <wp:cNvGraphicFramePr>
-                    <a:graphicFrameLocks xmlns:a="http://schemas.openxmlformats.org/drawingml/2006/main" noChangeAspect="1"/>
+                    <a:graphicFrameLocks noChangeAspect="1"/>
                   </wp:cNvGraphicFramePr>
-                  <a:graphic xmlns:a="http://schemas.openxmlformats.org/drawingml/2006/main">
+                  <a:graphic>
                     <a:graphicData uri="http://schemas.openxmlformats.org/drawingml/2006/picture">
-                      <pic:pic xmlns:pic="http://schemas.openxmlformats.org/drawingml/2006/picture">
+                      <pic:pic>
                         <pic:nvPicPr>
-                          <pic:cNvPr id="2" name="Imagem 2"/>
-                          <pic:cNvPicPr>
-                            <a:picLocks noChangeAspect="1" noChangeArrowheads="1"/>
-                          </pic:cNvPicPr>
+                          <pic:cNvPr id="0" name=""/>
+                          <pic:cNvPicPr/>
                         </pic:nvPicPr>
-                        <pic:blipFill rotWithShape="1">
-                          <a:blip r:embed="rId12">
+                        <pic:blipFill>
+                          <a:blip r:embed="R2e25a40ef9d04a8b">
                             <a:extLst>
-                              <a:ext uri="{28A0092B-C50C-407E-A947-70E740481C1C}">
-                                <a14:useLocalDpi xmlns:a14="http://schemas.microsoft.com/office/drawing/2010/main" val="0"/>
+                              <a:ext xmlns:a="http://schemas.openxmlformats.org/drawingml/2006/main" uri="{28A0092B-C50C-407E-A947-70E740481C1C}">
+                                <a14:useLocalDpi val="0"/>
                               </a:ext>
                             </a:extLst>
                           </a:blip>
-                          <a:srcRect l="26627" t="19350" r="27636" b="11778"/>
-                          <a:stretch/>
+                          <a:stretch>
+                            <a:fillRect/>
+                          </a:stretch>
                         </pic:blipFill>
-                        <pic:spPr bwMode="auto">
+                        <pic:spPr>
                           <a:xfrm>
                             <a:off x="0" y="0"/>
-                            <a:ext cx="3898709" cy="4769292"/>
+                            <a:ext cx="4362450" cy="5248276"/>
                           </a:xfrm>
                           <a:prstGeom prst="rect">
                             <a:avLst/>
                           </a:prstGeom>
-                          <a:noFill/>
-                          <a:ln w="9525" cap="flat" cmpd="sng" algn="ctr">
-                            <a:solidFill>
-                              <a:sysClr val="windowText" lastClr="000000">
-                                <a:lumMod val="50000"/>
-                                <a:lumOff val="50000"/>
-                              </a:sysClr>
-                            </a:solidFill>
-                            <a:prstDash val="solid"/>
-                            <a:round/>
-                            <a:headEnd type="none" w="med" len="med"/>
-                            <a:tailEnd type="none" w="med" len="med"/>
-                            <a:extLst>
-                              <a:ext uri="{C807C97D-BFC1-408E-A445-0C87EB9F89A2}">
-                                <ask:lineSketchStyleProps xmlns:ask="http://schemas.microsoft.com/office/drawing/2018/sketchyshapes" xmlns:w16sdtdh="http://schemas.microsoft.com/office/word/2020/wordml/sdtdatahash" xmlns:w16="http://schemas.microsoft.com/office/word/2018/wordml" xmlns:w16cex="http://schemas.microsoft.com/office/word/2018/wordml/cex" xmlns:w="http://schemas.openxmlformats.org/wordprocessingml/2006/main" xmlns:w10="urn:schemas-microsoft-com:office:word" xmlns:v="urn:schemas-microsoft-com:vml" xmlns:o="urn:schemas-microsoft-com:office:office" xmlns="" sd="0">
-                                  <a:custGeom>
-                                    <a:avLst/>
-                                    <a:gdLst/>
-                                    <a:ahLst/>
-                                    <a:cxnLst/>
-                                    <a:rect l="0" t="0" r="0" b="0"/>
-                                    <a:pathLst/>
-                                  </a:custGeom>
-                                  <ask:type/>
-                                </ask:lineSketchStyleProps>
-                              </a:ext>
-                            </a:extLst>
-                          </a:ln>
-                          <a:extLst>
-                            <a:ext uri="{53640926-AAD7-44D8-BBD7-CCE9431645EC}">
-                              <a14:shadowObscured xmlns:a14="http://schemas.microsoft.com/office/drawing/2010/main"/>
-                            </a:ext>
-                          </a:extLst>
                         </pic:spPr>
                       </pic:pic>
                     </a:graphicData>

</xml_diff>